<commit_message>
Day 1 + comment
Выполненное задание первого дня с комментарием!
</commit_message>
<xml_diff>
--- a/День 1 GigaChat.docx
+++ b/День 1 GigaChat.docx
@@ -3,6 +3,126 @@
 <w:document xmlns:ve="http://schemas.openxmlformats.org/markup-compatibility/2006" xmlns:o="urn:schemas-microsoft-com:office:office" xmlns:r="http://schemas.openxmlformats.org/officeDocument/2006/relationships" xmlns:m="http://schemas.openxmlformats.org/officeDocument/2006/math" xmlns:v="urn:schemas-microsoft-com:vml" xmlns:wp="http://schemas.openxmlformats.org/drawingml/2006/wordprocessingDrawing" xmlns:w10="urn:schemas-microsoft-com:office:word" xmlns:w="http://schemas.openxmlformats.org/wordprocessingml/2006/main" xmlns:wne="http://schemas.microsoft.com/office/word/2006/wordml">
   <w:body>
     <w:p>
+      <w:pPr>
+        <w:spacing w:after="0"/>
+        <w:rPr>
+          <w:rFonts w:ascii="Times New Roman" w:hAnsi="Times New Roman" w:cs="Times New Roman"/>
+          <w:b/>
+          <w:sz w:val="28"/>
+          <w:szCs w:val="28"/>
+        </w:rPr>
+      </w:pPr>
+      <w:r>
+        <w:rPr>
+          <w:rFonts w:ascii="Times New Roman" w:hAnsi="Times New Roman" w:cs="Times New Roman"/>
+          <w:b/>
+          <w:sz w:val="28"/>
+          <w:szCs w:val="28"/>
+        </w:rPr>
+        <w:t xml:space="preserve">В комментарии к посту на канале «деньги на </w:t>
+      </w:r>
+      <w:proofErr w:type="spellStart"/>
+      <w:r>
+        <w:rPr>
+          <w:rFonts w:ascii="Times New Roman" w:hAnsi="Times New Roman" w:cs="Times New Roman"/>
+          <w:b/>
+          <w:sz w:val="28"/>
+          <w:szCs w:val="28"/>
+        </w:rPr>
+        <w:t>нейронках</w:t>
+      </w:r>
+      <w:proofErr w:type="spellEnd"/>
+      <w:r>
+        <w:rPr>
+          <w:rFonts w:ascii="Times New Roman" w:hAnsi="Times New Roman" w:cs="Times New Roman"/>
+          <w:b/>
+          <w:sz w:val="28"/>
+          <w:szCs w:val="28"/>
+        </w:rPr>
+        <w:t>» отправил в 09:59 по Москве.</w:t>
+      </w:r>
+    </w:p>
+    <w:p>
+      <w:pPr>
+        <w:spacing w:after="0"/>
+        <w:rPr>
+          <w:rFonts w:ascii="Times New Roman" w:hAnsi="Times New Roman" w:cs="Times New Roman"/>
+          <w:b/>
+          <w:sz w:val="28"/>
+          <w:szCs w:val="28"/>
+        </w:rPr>
+      </w:pPr>
+      <w:r>
+        <w:rPr>
+          <w:rFonts w:ascii="Times New Roman" w:hAnsi="Times New Roman" w:cs="Times New Roman"/>
+          <w:b/>
+          <w:sz w:val="28"/>
+          <w:szCs w:val="28"/>
+        </w:rPr>
+        <w:t xml:space="preserve">Не знал, что нужно </w:t>
+      </w:r>
+      <w:proofErr w:type="gramStart"/>
+      <w:r>
+        <w:rPr>
+          <w:rFonts w:ascii="Times New Roman" w:hAnsi="Times New Roman" w:cs="Times New Roman"/>
+          <w:b/>
+          <w:sz w:val="28"/>
+          <w:szCs w:val="28"/>
+        </w:rPr>
+        <w:t>ещё</w:t>
+      </w:r>
+      <w:proofErr w:type="gramEnd"/>
+      <w:r>
+        <w:rPr>
+          <w:rFonts w:ascii="Times New Roman" w:hAnsi="Times New Roman" w:cs="Times New Roman"/>
+          <w:b/>
+          <w:sz w:val="28"/>
+          <w:szCs w:val="28"/>
+        </w:rPr>
+        <w:t xml:space="preserve"> куда то отправлять.</w:t>
+      </w:r>
+    </w:p>
+    <w:p>
+      <w:pPr>
+        <w:spacing w:after="0"/>
+        <w:rPr>
+          <w:rFonts w:ascii="Times New Roman" w:hAnsi="Times New Roman" w:cs="Times New Roman"/>
+          <w:b/>
+          <w:sz w:val="28"/>
+          <w:szCs w:val="28"/>
+        </w:rPr>
+      </w:pPr>
+      <w:r>
+        <w:rPr>
+          <w:rFonts w:ascii="Times New Roman" w:hAnsi="Times New Roman" w:cs="Times New Roman"/>
+          <w:b/>
+          <w:sz w:val="28"/>
+          <w:szCs w:val="28"/>
+        </w:rPr>
+        <w:t xml:space="preserve">Прошу зачесть задание, как выполненное </w:t>
+      </w:r>
+      <w:proofErr w:type="spellStart"/>
+      <w:r>
+        <w:rPr>
+          <w:rFonts w:ascii="Times New Roman" w:hAnsi="Times New Roman" w:cs="Times New Roman"/>
+          <w:b/>
+          <w:sz w:val="28"/>
+          <w:szCs w:val="28"/>
+        </w:rPr>
+        <w:t>во-время</w:t>
+      </w:r>
+      <w:proofErr w:type="spellEnd"/>
+      <w:r>
+        <w:rPr>
+          <w:rFonts w:ascii="Times New Roman" w:hAnsi="Times New Roman" w:cs="Times New Roman"/>
+          <w:b/>
+          <w:sz w:val="28"/>
+          <w:szCs w:val="28"/>
+        </w:rPr>
+        <w:t>!</w:t>
+      </w:r>
+    </w:p>
+    <w:p>
       <w:r>
         <w:t>Генри Форд</w:t>
       </w:r>
@@ -247,6 +367,7 @@
     </w:p>
     <w:p>
       <w:r>
+        <w:lastRenderedPageBreak/>
         <w:t xml:space="preserve">10. </w:t>
       </w:r>
       <w:proofErr w:type="spellStart"/>
@@ -288,12 +409,825 @@
     </w:p>
     <w:p>
       <w:r>
+        <w:t xml:space="preserve">13. Фотография завода </w:t>
+      </w:r>
+      <w:proofErr w:type="spellStart"/>
+      <w:r>
+        <w:t>Ford</w:t>
+      </w:r>
+      <w:proofErr w:type="spellEnd"/>
+      <w:r>
+        <w:t xml:space="preserve"> в период его расширения.</w:t>
+      </w:r>
+    </w:p>
+    <w:p>
+      <w:r>
+        <w:t xml:space="preserve">14. </w:t>
+      </w:r>
+      <w:proofErr w:type="spellStart"/>
+      <w:proofErr w:type="gramStart"/>
+      <w:r>
+        <w:t>Видео-фрагмент</w:t>
+      </w:r>
+      <w:proofErr w:type="spellEnd"/>
+      <w:proofErr w:type="gramEnd"/>
+      <w:r>
+        <w:t xml:space="preserve"> производственной линии </w:t>
+      </w:r>
+      <w:proofErr w:type="spellStart"/>
+      <w:r>
+        <w:t>Ford</w:t>
+      </w:r>
+      <w:proofErr w:type="spellEnd"/>
+      <w:r>
+        <w:t>.</w:t>
+      </w:r>
+    </w:p>
+    <w:p>
+      <w:r>
+        <w:t>15. Изображение Генри Форда, получающего награду за вклад в развитие автомобильной промышленности.</w:t>
+      </w:r>
+    </w:p>
+    <w:p/>
+    <w:p>
+      <w:r>
+        <w:t xml:space="preserve"> *  * Дикторский текст *  *</w:t>
+      </w:r>
+      <w:proofErr w:type="gramStart"/>
+      <w:r>
+        <w:t xml:space="preserve"> :</w:t>
+      </w:r>
+      <w:proofErr w:type="gramEnd"/>
+    </w:p>
+    <w:p/>
+    <w:p>
+      <w:r>
+        <w:t>Форд начал свою карьеру в качестве механика, работая над различными проектами, включая разработку двигателей внутреннего сгорания. Однако</w:t>
+      </w:r>
+      <w:proofErr w:type="gramStart"/>
+      <w:r>
+        <w:t>,</w:t>
+      </w:r>
+      <w:proofErr w:type="gramEnd"/>
+      <w:r>
+        <w:t xml:space="preserve"> его истинное призвание пришло, когда он решил создать автомобиль, который мог бы позволить себе обычный человек. После многих лет исследований и разработок, Форд представил свой первый автомобиль в 1908 году. Этот продукт стал основой для создания успешной компании </w:t>
+      </w:r>
+      <w:proofErr w:type="spellStart"/>
+      <w:r>
+        <w:t>Ford</w:t>
+      </w:r>
+      <w:proofErr w:type="spellEnd"/>
+      <w:r>
+        <w:t xml:space="preserve"> </w:t>
+      </w:r>
+      <w:proofErr w:type="spellStart"/>
+      <w:r>
+        <w:t>Motor</w:t>
+      </w:r>
+      <w:proofErr w:type="spellEnd"/>
+      <w:r>
+        <w:t xml:space="preserve"> </w:t>
+      </w:r>
+      <w:proofErr w:type="spellStart"/>
+      <w:r>
+        <w:t>Company</w:t>
+      </w:r>
+      <w:proofErr w:type="spellEnd"/>
+      <w:r>
+        <w:t>.</w:t>
+      </w:r>
+    </w:p>
+    <w:p/>
+    <w:p>
+      <w:r>
+        <w:t xml:space="preserve"> *  * Видео ряд *  *</w:t>
+      </w:r>
+      <w:proofErr w:type="gramStart"/>
+      <w:r>
+        <w:t xml:space="preserve"> :</w:t>
+      </w:r>
+      <w:proofErr w:type="gramEnd"/>
+    </w:p>
+    <w:p/>
+    <w:p>
+      <w:r>
+        <w:t xml:space="preserve">16. Изображение рекламного плаката первого автомобиля </w:t>
+      </w:r>
+      <w:proofErr w:type="spellStart"/>
+      <w:r>
+        <w:t>Ford</w:t>
+      </w:r>
+      <w:proofErr w:type="spellEnd"/>
+      <w:r>
+        <w:t xml:space="preserve"> </w:t>
+      </w:r>
+      <w:proofErr w:type="spellStart"/>
+      <w:r>
+        <w:t>Model</w:t>
+      </w:r>
+      <w:proofErr w:type="spellEnd"/>
+      <w:r>
+        <w:t xml:space="preserve"> T.</w:t>
+      </w:r>
+    </w:p>
+    <w:p>
+      <w:r>
+        <w:t xml:space="preserve">17. </w:t>
+      </w:r>
+      <w:proofErr w:type="spellStart"/>
+      <w:proofErr w:type="gramStart"/>
+      <w:r>
+        <w:t>Видео-фрагмент</w:t>
+      </w:r>
+      <w:proofErr w:type="spellEnd"/>
+      <w:proofErr w:type="gramEnd"/>
+      <w:r>
+        <w:t xml:space="preserve"> рекламы первого автомобиля </w:t>
+      </w:r>
+      <w:proofErr w:type="spellStart"/>
+      <w:r>
+        <w:t>Ford</w:t>
+      </w:r>
+      <w:proofErr w:type="spellEnd"/>
+      <w:r>
+        <w:t xml:space="preserve"> </w:t>
+      </w:r>
+      <w:proofErr w:type="spellStart"/>
+      <w:r>
+        <w:t>Model</w:t>
+      </w:r>
+      <w:proofErr w:type="spellEnd"/>
+      <w:r>
+        <w:t xml:space="preserve"> T.</w:t>
+      </w:r>
+    </w:p>
+    <w:p>
+      <w:r>
+        <w:t>18. Фотография Генри Форда, получающего награду за лучший дизайн продукта.</w:t>
+      </w:r>
+    </w:p>
+    <w:p>
+      <w:r>
+        <w:t xml:space="preserve">19. Изображение первых моделей грузовиков </w:t>
+      </w:r>
+      <w:proofErr w:type="spellStart"/>
+      <w:r>
+        <w:t>Ford</w:t>
+      </w:r>
+      <w:proofErr w:type="spellEnd"/>
+      <w:r>
+        <w:t>.</w:t>
+      </w:r>
+    </w:p>
+    <w:p>
+      <w:r>
+        <w:t xml:space="preserve">20. </w:t>
+      </w:r>
+      <w:proofErr w:type="spellStart"/>
+      <w:proofErr w:type="gramStart"/>
+      <w:r>
+        <w:t>Видео-фрагмент</w:t>
+      </w:r>
+      <w:proofErr w:type="spellEnd"/>
+      <w:proofErr w:type="gramEnd"/>
+      <w:r>
+        <w:t xml:space="preserve"> демонстрации работы грузовика </w:t>
+      </w:r>
+      <w:proofErr w:type="spellStart"/>
+      <w:r>
+        <w:t>Ford</w:t>
+      </w:r>
+      <w:proofErr w:type="spellEnd"/>
+      <w:r>
+        <w:t>.</w:t>
+      </w:r>
+    </w:p>
+    <w:p>
+      <w:r>
+        <w:t xml:space="preserve">21. Фотография Генри Форда с сотрудниками компании </w:t>
+      </w:r>
+      <w:proofErr w:type="spellStart"/>
+      <w:r>
+        <w:t>Ford</w:t>
+      </w:r>
+      <w:proofErr w:type="spellEnd"/>
+      <w:r>
+        <w:t>.</w:t>
+      </w:r>
+    </w:p>
+    <w:p>
+      <w:r>
+        <w:t>22. Изображение награды "Предприниматель года", которую получил Генри Форд.</w:t>
+      </w:r>
+    </w:p>
+    <w:p/>
+    <w:p>
+      <w:r>
+        <w:t xml:space="preserve"> *  * Дикторский текст *  *</w:t>
+      </w:r>
+      <w:proofErr w:type="gramStart"/>
+      <w:r>
+        <w:t xml:space="preserve"> :</w:t>
+      </w:r>
+      <w:proofErr w:type="gramEnd"/>
+    </w:p>
+    <w:p/>
+    <w:p>
+      <w:r>
+        <w:t xml:space="preserve">Сегодня компания </w:t>
+      </w:r>
+      <w:proofErr w:type="spellStart"/>
+      <w:r>
+        <w:t>Ford</w:t>
+      </w:r>
+      <w:proofErr w:type="spellEnd"/>
+      <w:r>
+        <w:t xml:space="preserve"> известна не только своими легковыми автомобилями, но и другими транспортными средствами, включая грузовики и автобусы. Генри Форд продолжает оставаться одним из самых влиятельных предпринимателей в истории, вдохновляя новые поколения инженеров и бизнесменов.</w:t>
+      </w:r>
+    </w:p>
+    <w:p/>
+    <w:p>
+      <w:r>
+        <w:t xml:space="preserve">Мэри </w:t>
+      </w:r>
+      <w:proofErr w:type="spellStart"/>
+      <w:r>
+        <w:t>Кей</w:t>
+      </w:r>
+      <w:proofErr w:type="spellEnd"/>
+      <w:r>
+        <w:t xml:space="preserve"> </w:t>
+      </w:r>
+      <w:proofErr w:type="spellStart"/>
+      <w:r>
+        <w:t>Эш</w:t>
+      </w:r>
+      <w:proofErr w:type="spellEnd"/>
+    </w:p>
+    <w:p>
+      <w:proofErr w:type="spellStart"/>
+      <w:r>
+        <w:t>Промт</w:t>
+      </w:r>
+      <w:proofErr w:type="spellEnd"/>
+      <w:r>
+        <w:t>:</w:t>
+      </w:r>
+    </w:p>
+    <w:p>
+      <w:r>
+        <w:t xml:space="preserve">Действуй, как сценарист и </w:t>
+      </w:r>
+      <w:proofErr w:type="spellStart"/>
+      <w:r>
+        <w:t>видео-контент</w:t>
+      </w:r>
+      <w:proofErr w:type="spellEnd"/>
+      <w:r>
+        <w:t xml:space="preserve"> </w:t>
+      </w:r>
+      <w:proofErr w:type="spellStart"/>
+      <w:r>
+        <w:t>мейкер</w:t>
+      </w:r>
+      <w:proofErr w:type="spellEnd"/>
+      <w:r>
+        <w:t xml:space="preserve"> для </w:t>
+      </w:r>
+      <w:proofErr w:type="spellStart"/>
+      <w:r>
+        <w:t>Shorts</w:t>
+      </w:r>
+      <w:proofErr w:type="spellEnd"/>
+      <w:r>
+        <w:t xml:space="preserve"> в </w:t>
+      </w:r>
+      <w:proofErr w:type="spellStart"/>
+      <w:r>
+        <w:t>Youtube</w:t>
+      </w:r>
+      <w:proofErr w:type="spellEnd"/>
+      <w:r>
+        <w:t xml:space="preserve">. Напиши сценарий </w:t>
+      </w:r>
+      <w:proofErr w:type="spellStart"/>
+      <w:r>
+        <w:t>Shorts</w:t>
+      </w:r>
+      <w:proofErr w:type="spellEnd"/>
+      <w:r>
+        <w:t xml:space="preserve"> до 1 минуты по жизнеописанию Мэри </w:t>
+      </w:r>
+      <w:proofErr w:type="spellStart"/>
+      <w:r>
+        <w:t>Кей</w:t>
+      </w:r>
+      <w:proofErr w:type="spellEnd"/>
+      <w:r>
+        <w:t xml:space="preserve"> </w:t>
+      </w:r>
+      <w:proofErr w:type="spellStart"/>
+      <w:r>
+        <w:t>Эш</w:t>
+      </w:r>
+      <w:proofErr w:type="spellEnd"/>
+      <w:r>
+        <w:t xml:space="preserve">. Выдели </w:t>
+      </w:r>
+      <w:proofErr w:type="gramStart"/>
+      <w:r>
+        <w:t>в начале</w:t>
+      </w:r>
+      <w:proofErr w:type="gramEnd"/>
+      <w:r>
+        <w:t xml:space="preserve"> самые яркие её достижения, а затем укажи её жизненный путь с самыми значимыми событиями. В итоге должно получиться: финальный те</w:t>
+      </w:r>
+      <w:proofErr w:type="gramStart"/>
+      <w:r>
+        <w:t>кст дл</w:t>
+      </w:r>
+      <w:proofErr w:type="gramEnd"/>
+      <w:r>
+        <w:t>я видео и видео ряд.</w:t>
+      </w:r>
+    </w:p>
+    <w:p>
+      <w:r>
+        <w:t>*  * Заголовок *  *</w:t>
+      </w:r>
+      <w:proofErr w:type="gramStart"/>
+      <w:r>
+        <w:t xml:space="preserve"> :</w:t>
+      </w:r>
+      <w:proofErr w:type="gramEnd"/>
+      <w:r>
+        <w:t xml:space="preserve"> Жизнь и достижения Мэри </w:t>
+      </w:r>
+      <w:proofErr w:type="spellStart"/>
+      <w:r>
+        <w:t>Кей</w:t>
+      </w:r>
+      <w:proofErr w:type="spellEnd"/>
+      <w:r>
+        <w:t xml:space="preserve"> </w:t>
+      </w:r>
+      <w:proofErr w:type="spellStart"/>
+      <w:r>
+        <w:t>Эш</w:t>
+      </w:r>
+      <w:proofErr w:type="spellEnd"/>
+    </w:p>
+    <w:p/>
+    <w:p>
+      <w:r>
+        <w:t xml:space="preserve"> *  * Видео ряд *  *</w:t>
+      </w:r>
+      <w:proofErr w:type="gramStart"/>
+      <w:r>
+        <w:t xml:space="preserve"> :</w:t>
+      </w:r>
+      <w:proofErr w:type="gramEnd"/>
+    </w:p>
+    <w:p/>
+    <w:p>
+      <w:r>
+        <w:t xml:space="preserve">1. Изображение логотипа </w:t>
+      </w:r>
+      <w:proofErr w:type="spellStart"/>
+      <w:r>
+        <w:t>Mary</w:t>
+      </w:r>
+      <w:proofErr w:type="spellEnd"/>
+      <w:r>
+        <w:t xml:space="preserve"> </w:t>
+      </w:r>
+      <w:proofErr w:type="spellStart"/>
+      <w:r>
+        <w:t>Kay</w:t>
+      </w:r>
+      <w:proofErr w:type="spellEnd"/>
+      <w:r>
+        <w:t xml:space="preserve"> </w:t>
+      </w:r>
+      <w:proofErr w:type="spellStart"/>
+      <w:r>
+        <w:t>Cosmetics</w:t>
+      </w:r>
+      <w:proofErr w:type="spellEnd"/>
+      <w:r>
+        <w:t>.</w:t>
+      </w:r>
+    </w:p>
+    <w:p>
+      <w:r>
+        <w:t xml:space="preserve">2. Фотография молодой Мэри </w:t>
+      </w:r>
+      <w:proofErr w:type="spellStart"/>
+      <w:r>
+        <w:t>Кей</w:t>
+      </w:r>
+      <w:proofErr w:type="spellEnd"/>
+      <w:r>
+        <w:t xml:space="preserve"> </w:t>
+      </w:r>
+      <w:proofErr w:type="spellStart"/>
+      <w:r>
+        <w:t>Эш</w:t>
+      </w:r>
+      <w:proofErr w:type="spellEnd"/>
+      <w:r>
+        <w:t>.</w:t>
+      </w:r>
+    </w:p>
+    <w:p>
+      <w:r>
+        <w:t xml:space="preserve">3. Серия изображений различных продуктов </w:t>
+      </w:r>
+      <w:proofErr w:type="spellStart"/>
+      <w:r>
+        <w:t>Mary</w:t>
+      </w:r>
+      <w:proofErr w:type="spellEnd"/>
+      <w:r>
+        <w:t xml:space="preserve"> </w:t>
+      </w:r>
+      <w:proofErr w:type="spellStart"/>
+      <w:r>
+        <w:t>Kay</w:t>
+      </w:r>
+      <w:proofErr w:type="spellEnd"/>
+      <w:r>
+        <w:t xml:space="preserve"> </w:t>
+      </w:r>
+      <w:proofErr w:type="spellStart"/>
+      <w:r>
+        <w:t>Cosmetics</w:t>
+      </w:r>
+      <w:proofErr w:type="spellEnd"/>
+      <w:r>
+        <w:t>.</w:t>
+      </w:r>
+    </w:p>
+    <w:p>
+      <w:r>
+        <w:t xml:space="preserve">4. Фотография Мэри </w:t>
+      </w:r>
+      <w:proofErr w:type="spellStart"/>
+      <w:r>
+        <w:t>Кей</w:t>
+      </w:r>
+      <w:proofErr w:type="spellEnd"/>
+      <w:r>
+        <w:t xml:space="preserve"> </w:t>
+      </w:r>
+      <w:proofErr w:type="spellStart"/>
+      <w:r>
+        <w:t>Эш</w:t>
+      </w:r>
+      <w:proofErr w:type="spellEnd"/>
+      <w:r>
+        <w:t xml:space="preserve"> в пожилом возрасте.</w:t>
+      </w:r>
+    </w:p>
+    <w:p>
+      <w:r>
+        <w:t xml:space="preserve">5. </w:t>
+      </w:r>
+      <w:proofErr w:type="spellStart"/>
+      <w:proofErr w:type="gramStart"/>
+      <w:r>
+        <w:t>Видео-фрагмент</w:t>
+      </w:r>
+      <w:proofErr w:type="spellEnd"/>
+      <w:proofErr w:type="gramEnd"/>
+      <w:r>
+        <w:t xml:space="preserve"> интервью с Мэри </w:t>
+      </w:r>
+      <w:proofErr w:type="spellStart"/>
+      <w:r>
+        <w:t>Кей</w:t>
+      </w:r>
+      <w:proofErr w:type="spellEnd"/>
+      <w:r>
+        <w:t xml:space="preserve"> </w:t>
+      </w:r>
+      <w:proofErr w:type="spellStart"/>
+      <w:r>
+        <w:t>Эш</w:t>
+      </w:r>
+      <w:proofErr w:type="spellEnd"/>
+      <w:r>
+        <w:t>.</w:t>
+      </w:r>
+    </w:p>
+    <w:p>
+      <w:r>
+        <w:t xml:space="preserve">6. Фотографии офисов и магазинов </w:t>
+      </w:r>
+      <w:proofErr w:type="spellStart"/>
+      <w:r>
+        <w:t>Mary</w:t>
+      </w:r>
+      <w:proofErr w:type="spellEnd"/>
+      <w:r>
+        <w:t xml:space="preserve"> </w:t>
+      </w:r>
+      <w:proofErr w:type="spellStart"/>
+      <w:r>
+        <w:t>Kay</w:t>
+      </w:r>
+      <w:proofErr w:type="spellEnd"/>
+      <w:r>
+        <w:t xml:space="preserve"> </w:t>
+      </w:r>
+      <w:proofErr w:type="spellStart"/>
+      <w:r>
+        <w:t>Cosmetics</w:t>
+      </w:r>
+      <w:proofErr w:type="spellEnd"/>
+      <w:r>
+        <w:t>.</w:t>
+      </w:r>
+    </w:p>
+    <w:p>
+      <w:r>
+        <w:t xml:space="preserve">7. </w:t>
+      </w:r>
+      <w:proofErr w:type="spellStart"/>
+      <w:proofErr w:type="gramStart"/>
+      <w:r>
+        <w:t>Видео-фрагменты</w:t>
+      </w:r>
+      <w:proofErr w:type="spellEnd"/>
+      <w:proofErr w:type="gramEnd"/>
+      <w:r>
+        <w:t xml:space="preserve"> работы консультантов </w:t>
+      </w:r>
+      <w:proofErr w:type="spellStart"/>
+      <w:r>
+        <w:t>Mary</w:t>
+      </w:r>
+      <w:proofErr w:type="spellEnd"/>
+      <w:r>
+        <w:t xml:space="preserve"> </w:t>
+      </w:r>
+      <w:proofErr w:type="spellStart"/>
+      <w:r>
+        <w:t>Kay</w:t>
+      </w:r>
+      <w:proofErr w:type="spellEnd"/>
+      <w:r>
+        <w:t xml:space="preserve"> </w:t>
+      </w:r>
+      <w:proofErr w:type="spellStart"/>
+      <w:r>
+        <w:t>Cosmetics</w:t>
+      </w:r>
+      <w:proofErr w:type="spellEnd"/>
+      <w:r>
+        <w:t>.</w:t>
+      </w:r>
+    </w:p>
+    <w:p>
+      <w:r>
+        <w:t xml:space="preserve">8. Изображения наград и признаний компании </w:t>
+      </w:r>
+      <w:proofErr w:type="spellStart"/>
+      <w:r>
+        <w:t>Mary</w:t>
+      </w:r>
+      <w:proofErr w:type="spellEnd"/>
+      <w:r>
+        <w:t xml:space="preserve"> </w:t>
+      </w:r>
+      <w:proofErr w:type="spellStart"/>
+      <w:r>
+        <w:t>Kay</w:t>
+      </w:r>
+      <w:proofErr w:type="spellEnd"/>
+      <w:r>
+        <w:t xml:space="preserve"> </w:t>
+      </w:r>
+      <w:proofErr w:type="spellStart"/>
+      <w:r>
+        <w:t>Cosmetics</w:t>
+      </w:r>
+      <w:proofErr w:type="spellEnd"/>
+      <w:r>
+        <w:t>.</w:t>
+      </w:r>
+    </w:p>
+    <w:p/>
+    <w:p>
+      <w:r>
+        <w:t xml:space="preserve"> *  * Дикторский текст *  *</w:t>
+      </w:r>
+      <w:proofErr w:type="gramStart"/>
+      <w:r>
+        <w:t xml:space="preserve"> :</w:t>
+      </w:r>
+      <w:proofErr w:type="gramEnd"/>
+    </w:p>
+    <w:p/>
+    <w:p>
+      <w:r>
+        <w:t xml:space="preserve">Мэри </w:t>
+      </w:r>
+      <w:proofErr w:type="spellStart"/>
+      <w:r>
+        <w:t>Кей</w:t>
+      </w:r>
+      <w:proofErr w:type="spellEnd"/>
+      <w:r>
+        <w:t xml:space="preserve"> </w:t>
+      </w:r>
+      <w:proofErr w:type="spellStart"/>
+      <w:r>
+        <w:t>Эш</w:t>
+      </w:r>
+      <w:proofErr w:type="spellEnd"/>
+      <w:r>
+        <w:t xml:space="preserve"> - американская </w:t>
+      </w:r>
+      <w:proofErr w:type="spellStart"/>
+      <w:r>
+        <w:t>бизнесвумен</w:t>
+      </w:r>
+      <w:proofErr w:type="spellEnd"/>
+      <w:r>
+        <w:t xml:space="preserve">, основательница косметической компании </w:t>
+      </w:r>
+      <w:proofErr w:type="spellStart"/>
+      <w:r>
+        <w:t>Mary</w:t>
+      </w:r>
+      <w:proofErr w:type="spellEnd"/>
+      <w:r>
+        <w:t xml:space="preserve"> </w:t>
+      </w:r>
+      <w:proofErr w:type="spellStart"/>
+      <w:r>
+        <w:t>Kay</w:t>
+      </w:r>
+      <w:proofErr w:type="spellEnd"/>
+      <w:r>
+        <w:t xml:space="preserve"> </w:t>
+      </w:r>
+      <w:proofErr w:type="spellStart"/>
+      <w:r>
+        <w:t>Cosmetics</w:t>
+      </w:r>
+      <w:proofErr w:type="spellEnd"/>
+      <w:r>
+        <w:t>. Она стала символом женского предпринимательства и вдохновила миллионы женщин по всему миру.</w:t>
+      </w:r>
+    </w:p>
+    <w:p/>
+    <w:p>
+      <w:r>
+        <w:t xml:space="preserve"> *  * Видео ряд *  *</w:t>
+      </w:r>
+      <w:proofErr w:type="gramStart"/>
+      <w:r>
+        <w:t xml:space="preserve"> :</w:t>
+      </w:r>
+      <w:proofErr w:type="gramEnd"/>
+    </w:p>
+    <w:p/>
+    <w:p>
+      <w:r>
+        <w:t xml:space="preserve">9. Изображение Мэри </w:t>
+      </w:r>
+      <w:proofErr w:type="spellStart"/>
+      <w:r>
+        <w:t>Кей</w:t>
+      </w:r>
+      <w:proofErr w:type="spellEnd"/>
+      <w:r>
+        <w:t xml:space="preserve"> </w:t>
+      </w:r>
+      <w:proofErr w:type="spellStart"/>
+      <w:r>
+        <w:t>Эш</w:t>
+      </w:r>
+      <w:proofErr w:type="spellEnd"/>
+      <w:r>
+        <w:t xml:space="preserve"> в процессе работы над первыми формулами косметики.</w:t>
+      </w:r>
+    </w:p>
+    <w:p>
+      <w:r>
+        <w:t xml:space="preserve">10. </w:t>
+      </w:r>
+      <w:proofErr w:type="spellStart"/>
+      <w:proofErr w:type="gramStart"/>
+      <w:r>
+        <w:t>Видео-фрагмент</w:t>
+      </w:r>
+      <w:proofErr w:type="spellEnd"/>
+      <w:proofErr w:type="gramEnd"/>
+      <w:r>
+        <w:t xml:space="preserve"> демонстрации работы первых продуктов </w:t>
+      </w:r>
+      <w:proofErr w:type="spellStart"/>
+      <w:r>
+        <w:t>Mary</w:t>
+      </w:r>
+      <w:proofErr w:type="spellEnd"/>
+      <w:r>
+        <w:t xml:space="preserve"> </w:t>
+      </w:r>
+      <w:proofErr w:type="spellStart"/>
+      <w:r>
+        <w:t>Kay</w:t>
+      </w:r>
+      <w:proofErr w:type="spellEnd"/>
+      <w:r>
+        <w:t xml:space="preserve"> </w:t>
+      </w:r>
+      <w:proofErr w:type="spellStart"/>
+      <w:r>
+        <w:t>Cosmetics</w:t>
+      </w:r>
+      <w:proofErr w:type="spellEnd"/>
+      <w:r>
+        <w:t>.</w:t>
+      </w:r>
+    </w:p>
+    <w:p>
+      <w:r>
+        <w:t xml:space="preserve">11. Фотография Мэри </w:t>
+      </w:r>
+      <w:proofErr w:type="spellStart"/>
+      <w:r>
+        <w:t>Кей</w:t>
+      </w:r>
+      <w:proofErr w:type="spellEnd"/>
+      <w:r>
+        <w:t xml:space="preserve"> </w:t>
+      </w:r>
+      <w:proofErr w:type="spellStart"/>
+      <w:r>
+        <w:t>Эш</w:t>
+      </w:r>
+      <w:proofErr w:type="spellEnd"/>
+      <w:r>
+        <w:t xml:space="preserve"> со своей семьей.</w:t>
+      </w:r>
+    </w:p>
+    <w:p>
+      <w:r>
         <w:lastRenderedPageBreak/>
-        <w:t xml:space="preserve">13. Фотография завода </w:t>
-      </w:r>
-      <w:proofErr w:type="spellStart"/>
-      <w:r>
-        <w:t>Ford</w:t>
+        <w:t xml:space="preserve">12. Изображение первых инвестиций в компанию </w:t>
+      </w:r>
+      <w:proofErr w:type="spellStart"/>
+      <w:r>
+        <w:t>Mary</w:t>
+      </w:r>
+      <w:proofErr w:type="spellEnd"/>
+      <w:r>
+        <w:t xml:space="preserve"> </w:t>
+      </w:r>
+      <w:proofErr w:type="spellStart"/>
+      <w:r>
+        <w:t>Kay</w:t>
+      </w:r>
+      <w:proofErr w:type="spellEnd"/>
+      <w:r>
+        <w:t xml:space="preserve"> </w:t>
+      </w:r>
+      <w:proofErr w:type="spellStart"/>
+      <w:r>
+        <w:t>Cosmetics</w:t>
+      </w:r>
+      <w:proofErr w:type="spellEnd"/>
+      <w:r>
+        <w:t>.</w:t>
+      </w:r>
+    </w:p>
+    <w:p>
+      <w:r>
+        <w:t xml:space="preserve">13. Фотография офиса </w:t>
+      </w:r>
+      <w:proofErr w:type="spellStart"/>
+      <w:r>
+        <w:t>Mary</w:t>
+      </w:r>
+      <w:proofErr w:type="spellEnd"/>
+      <w:r>
+        <w:t xml:space="preserve"> </w:t>
+      </w:r>
+      <w:proofErr w:type="spellStart"/>
+      <w:r>
+        <w:t>Kay</w:t>
+      </w:r>
+      <w:proofErr w:type="spellEnd"/>
+      <w:r>
+        <w:t xml:space="preserve"> </w:t>
+      </w:r>
+      <w:proofErr w:type="spellStart"/>
+      <w:r>
+        <w:t>Cosmetics</w:t>
       </w:r>
       <w:proofErr w:type="spellEnd"/>
       <w:r>
@@ -312,11 +1246,27 @@
       <w:proofErr w:type="spellEnd"/>
       <w:proofErr w:type="gramEnd"/>
       <w:r>
-        <w:t xml:space="preserve"> производственной линии </w:t>
-      </w:r>
-      <w:proofErr w:type="spellStart"/>
-      <w:r>
-        <w:t>Ford</w:t>
+        <w:t xml:space="preserve"> работы консультантов </w:t>
+      </w:r>
+      <w:proofErr w:type="spellStart"/>
+      <w:r>
+        <w:t>Mary</w:t>
+      </w:r>
+      <w:proofErr w:type="spellEnd"/>
+      <w:r>
+        <w:t xml:space="preserve"> </w:t>
+      </w:r>
+      <w:proofErr w:type="spellStart"/>
+      <w:r>
+        <w:t>Kay</w:t>
+      </w:r>
+      <w:proofErr w:type="spellEnd"/>
+      <w:r>
+        <w:t xml:space="preserve"> </w:t>
+      </w:r>
+      <w:proofErr w:type="spellStart"/>
+      <w:r>
+        <w:t>Cosmetics</w:t>
       </w:r>
       <w:proofErr w:type="spellEnd"/>
       <w:r>
@@ -325,837 +1275,6 @@
     </w:p>
     <w:p>
       <w:r>
-        <w:t>15. Изображение Генри Форда, получающего награду за вклад в развитие автомобильной промышленности.</w:t>
-      </w:r>
-    </w:p>
-    <w:p/>
-    <w:p>
-      <w:r>
-        <w:t xml:space="preserve"> *  * Дикторский текст *  *</w:t>
-      </w:r>
-      <w:proofErr w:type="gramStart"/>
-      <w:r>
-        <w:t xml:space="preserve"> :</w:t>
-      </w:r>
-      <w:proofErr w:type="gramEnd"/>
-    </w:p>
-    <w:p/>
-    <w:p>
-      <w:r>
-        <w:t>Форд начал свою карьеру в качестве механика, работая над различными проектами, включая разработку двигателей внутреннего сгорания. Однако</w:t>
-      </w:r>
-      <w:proofErr w:type="gramStart"/>
-      <w:r>
-        <w:t>,</w:t>
-      </w:r>
-      <w:proofErr w:type="gramEnd"/>
-      <w:r>
-        <w:t xml:space="preserve"> его истинное призвание пришло, когда он решил создать автомобиль, который мог бы позволить себе обычный человек. После многих лет исследований и разработок, Форд представил свой первый автомобиль в 1908 году. Этот продукт стал основой для создания успешной компании </w:t>
-      </w:r>
-      <w:proofErr w:type="spellStart"/>
-      <w:r>
-        <w:t>Ford</w:t>
-      </w:r>
-      <w:proofErr w:type="spellEnd"/>
-      <w:r>
-        <w:t xml:space="preserve"> </w:t>
-      </w:r>
-      <w:proofErr w:type="spellStart"/>
-      <w:r>
-        <w:t>Motor</w:t>
-      </w:r>
-      <w:proofErr w:type="spellEnd"/>
-      <w:r>
-        <w:t xml:space="preserve"> </w:t>
-      </w:r>
-      <w:proofErr w:type="spellStart"/>
-      <w:r>
-        <w:t>Company</w:t>
-      </w:r>
-      <w:proofErr w:type="spellEnd"/>
-      <w:r>
-        <w:t>.</w:t>
-      </w:r>
-    </w:p>
-    <w:p/>
-    <w:p>
-      <w:r>
-        <w:t xml:space="preserve"> *  * Видео ряд *  *</w:t>
-      </w:r>
-      <w:proofErr w:type="gramStart"/>
-      <w:r>
-        <w:t xml:space="preserve"> :</w:t>
-      </w:r>
-      <w:proofErr w:type="gramEnd"/>
-    </w:p>
-    <w:p/>
-    <w:p>
-      <w:r>
-        <w:t xml:space="preserve">16. Изображение рекламного плаката первого автомобиля </w:t>
-      </w:r>
-      <w:proofErr w:type="spellStart"/>
-      <w:r>
-        <w:t>Ford</w:t>
-      </w:r>
-      <w:proofErr w:type="spellEnd"/>
-      <w:r>
-        <w:t xml:space="preserve"> </w:t>
-      </w:r>
-      <w:proofErr w:type="spellStart"/>
-      <w:r>
-        <w:t>Model</w:t>
-      </w:r>
-      <w:proofErr w:type="spellEnd"/>
-      <w:r>
-        <w:t xml:space="preserve"> T.</w:t>
-      </w:r>
-    </w:p>
-    <w:p>
-      <w:r>
-        <w:t xml:space="preserve">17. </w:t>
-      </w:r>
-      <w:proofErr w:type="spellStart"/>
-      <w:proofErr w:type="gramStart"/>
-      <w:r>
-        <w:t>Видео-фрагмент</w:t>
-      </w:r>
-      <w:proofErr w:type="spellEnd"/>
-      <w:proofErr w:type="gramEnd"/>
-      <w:r>
-        <w:t xml:space="preserve"> рекламы первого автомобиля </w:t>
-      </w:r>
-      <w:proofErr w:type="spellStart"/>
-      <w:r>
-        <w:t>Ford</w:t>
-      </w:r>
-      <w:proofErr w:type="spellEnd"/>
-      <w:r>
-        <w:t xml:space="preserve"> </w:t>
-      </w:r>
-      <w:proofErr w:type="spellStart"/>
-      <w:r>
-        <w:t>Model</w:t>
-      </w:r>
-      <w:proofErr w:type="spellEnd"/>
-      <w:r>
-        <w:t xml:space="preserve"> T.</w:t>
-      </w:r>
-    </w:p>
-    <w:p>
-      <w:r>
-        <w:t>18. Фотография Генри Форда, получающего награду за лучший дизайн продукта.</w:t>
-      </w:r>
-    </w:p>
-    <w:p>
-      <w:r>
-        <w:t xml:space="preserve">19. Изображение первых моделей грузовиков </w:t>
-      </w:r>
-      <w:proofErr w:type="spellStart"/>
-      <w:r>
-        <w:t>Ford</w:t>
-      </w:r>
-      <w:proofErr w:type="spellEnd"/>
-      <w:r>
-        <w:t>.</w:t>
-      </w:r>
-    </w:p>
-    <w:p>
-      <w:r>
-        <w:t xml:space="preserve">20. </w:t>
-      </w:r>
-      <w:proofErr w:type="spellStart"/>
-      <w:proofErr w:type="gramStart"/>
-      <w:r>
-        <w:t>Видео-фрагмент</w:t>
-      </w:r>
-      <w:proofErr w:type="spellEnd"/>
-      <w:proofErr w:type="gramEnd"/>
-      <w:r>
-        <w:t xml:space="preserve"> демонстрации работы грузовика </w:t>
-      </w:r>
-      <w:proofErr w:type="spellStart"/>
-      <w:r>
-        <w:t>Ford</w:t>
-      </w:r>
-      <w:proofErr w:type="spellEnd"/>
-      <w:r>
-        <w:t>.</w:t>
-      </w:r>
-    </w:p>
-    <w:p>
-      <w:r>
-        <w:t xml:space="preserve">21. Фотография Генри Форда с сотрудниками компании </w:t>
-      </w:r>
-      <w:proofErr w:type="spellStart"/>
-      <w:r>
-        <w:t>Ford</w:t>
-      </w:r>
-      <w:proofErr w:type="spellEnd"/>
-      <w:r>
-        <w:t>.</w:t>
-      </w:r>
-    </w:p>
-    <w:p>
-      <w:r>
-        <w:t>22. Изображение награды "Предприниматель года", которую получил Генри Форд.</w:t>
-      </w:r>
-    </w:p>
-    <w:p/>
-    <w:p>
-      <w:r>
-        <w:t xml:space="preserve"> *  * Дикторский текст *  *</w:t>
-      </w:r>
-      <w:proofErr w:type="gramStart"/>
-      <w:r>
-        <w:t xml:space="preserve"> :</w:t>
-      </w:r>
-      <w:proofErr w:type="gramEnd"/>
-    </w:p>
-    <w:p/>
-    <w:p>
-      <w:r>
-        <w:t xml:space="preserve">Сегодня компания </w:t>
-      </w:r>
-      <w:proofErr w:type="spellStart"/>
-      <w:r>
-        <w:t>Ford</w:t>
-      </w:r>
-      <w:proofErr w:type="spellEnd"/>
-      <w:r>
-        <w:t xml:space="preserve"> известна не только своими легковыми автомобилями, но и другими транспортными средствами, включая грузовики и автобусы. Генри Форд продолжает оставаться одним из самых влиятельных предпринимателей в истории, вдохновляя новые поколения инженеров и бизнесменов.</w:t>
-      </w:r>
-    </w:p>
-    <w:p/>
-    <w:p>
-      <w:r>
-        <w:t xml:space="preserve">Мэри </w:t>
-      </w:r>
-      <w:proofErr w:type="spellStart"/>
-      <w:r>
-        <w:t>Кей</w:t>
-      </w:r>
-      <w:proofErr w:type="spellEnd"/>
-      <w:r>
-        <w:t xml:space="preserve"> </w:t>
-      </w:r>
-      <w:proofErr w:type="spellStart"/>
-      <w:r>
-        <w:t>Эш</w:t>
-      </w:r>
-      <w:proofErr w:type="spellEnd"/>
-    </w:p>
-    <w:p>
-      <w:proofErr w:type="spellStart"/>
-      <w:r>
-        <w:t>Промт</w:t>
-      </w:r>
-      <w:proofErr w:type="spellEnd"/>
-      <w:r>
-        <w:t>:</w:t>
-      </w:r>
-    </w:p>
-    <w:p>
-      <w:r>
-        <w:lastRenderedPageBreak/>
-        <w:t xml:space="preserve">Действуй, как сценарист и </w:t>
-      </w:r>
-      <w:proofErr w:type="spellStart"/>
-      <w:r>
-        <w:t>видео-контент</w:t>
-      </w:r>
-      <w:proofErr w:type="spellEnd"/>
-      <w:r>
-        <w:t xml:space="preserve"> </w:t>
-      </w:r>
-      <w:proofErr w:type="spellStart"/>
-      <w:r>
-        <w:t>мейкер</w:t>
-      </w:r>
-      <w:proofErr w:type="spellEnd"/>
-      <w:r>
-        <w:t xml:space="preserve"> для </w:t>
-      </w:r>
-      <w:proofErr w:type="spellStart"/>
-      <w:r>
-        <w:t>Shorts</w:t>
-      </w:r>
-      <w:proofErr w:type="spellEnd"/>
-      <w:r>
-        <w:t xml:space="preserve"> в </w:t>
-      </w:r>
-      <w:proofErr w:type="spellStart"/>
-      <w:r>
-        <w:t>Youtube</w:t>
-      </w:r>
-      <w:proofErr w:type="spellEnd"/>
-      <w:r>
-        <w:t xml:space="preserve">. Напиши сценарий </w:t>
-      </w:r>
-      <w:proofErr w:type="spellStart"/>
-      <w:r>
-        <w:t>Shorts</w:t>
-      </w:r>
-      <w:proofErr w:type="spellEnd"/>
-      <w:r>
-        <w:t xml:space="preserve"> до 1 минуты по жизнеописанию Мэри </w:t>
-      </w:r>
-      <w:proofErr w:type="spellStart"/>
-      <w:r>
-        <w:t>Кей</w:t>
-      </w:r>
-      <w:proofErr w:type="spellEnd"/>
-      <w:r>
-        <w:t xml:space="preserve"> </w:t>
-      </w:r>
-      <w:proofErr w:type="spellStart"/>
-      <w:r>
-        <w:t>Эш</w:t>
-      </w:r>
-      <w:proofErr w:type="spellEnd"/>
-      <w:r>
-        <w:t xml:space="preserve">. Выдели </w:t>
-      </w:r>
-      <w:proofErr w:type="gramStart"/>
-      <w:r>
-        <w:t>в начале</w:t>
-      </w:r>
-      <w:proofErr w:type="gramEnd"/>
-      <w:r>
-        <w:t xml:space="preserve"> самые яркие её достижения, а затем укажи её жизненный путь с самыми значимыми событиями. В итоге должно получиться: финальный те</w:t>
-      </w:r>
-      <w:proofErr w:type="gramStart"/>
-      <w:r>
-        <w:t>кст дл</w:t>
-      </w:r>
-      <w:proofErr w:type="gramEnd"/>
-      <w:r>
-        <w:t>я видео и видео ряд.</w:t>
-      </w:r>
-    </w:p>
-    <w:p>
-      <w:r>
-        <w:t>*  * Заголовок *  *</w:t>
-      </w:r>
-      <w:proofErr w:type="gramStart"/>
-      <w:r>
-        <w:t xml:space="preserve"> :</w:t>
-      </w:r>
-      <w:proofErr w:type="gramEnd"/>
-      <w:r>
-        <w:t xml:space="preserve"> Жизнь и достижения Мэри </w:t>
-      </w:r>
-      <w:proofErr w:type="spellStart"/>
-      <w:r>
-        <w:t>Кей</w:t>
-      </w:r>
-      <w:proofErr w:type="spellEnd"/>
-      <w:r>
-        <w:t xml:space="preserve"> </w:t>
-      </w:r>
-      <w:proofErr w:type="spellStart"/>
-      <w:r>
-        <w:t>Эш</w:t>
-      </w:r>
-      <w:proofErr w:type="spellEnd"/>
-    </w:p>
-    <w:p/>
-    <w:p>
-      <w:r>
-        <w:t xml:space="preserve"> *  * Видео ряд *  *</w:t>
-      </w:r>
-      <w:proofErr w:type="gramStart"/>
-      <w:r>
-        <w:t xml:space="preserve"> :</w:t>
-      </w:r>
-      <w:proofErr w:type="gramEnd"/>
-    </w:p>
-    <w:p/>
-    <w:p>
-      <w:r>
-        <w:t xml:space="preserve">1. Изображение логотипа </w:t>
-      </w:r>
-      <w:proofErr w:type="spellStart"/>
-      <w:r>
-        <w:t>Mary</w:t>
-      </w:r>
-      <w:proofErr w:type="spellEnd"/>
-      <w:r>
-        <w:t xml:space="preserve"> </w:t>
-      </w:r>
-      <w:proofErr w:type="spellStart"/>
-      <w:r>
-        <w:t>Kay</w:t>
-      </w:r>
-      <w:proofErr w:type="spellEnd"/>
-      <w:r>
-        <w:t xml:space="preserve"> </w:t>
-      </w:r>
-      <w:proofErr w:type="spellStart"/>
-      <w:r>
-        <w:t>Cosmetics</w:t>
-      </w:r>
-      <w:proofErr w:type="spellEnd"/>
-      <w:r>
-        <w:t>.</w:t>
-      </w:r>
-    </w:p>
-    <w:p>
-      <w:r>
-        <w:t xml:space="preserve">2. Фотография молодой Мэри </w:t>
-      </w:r>
-      <w:proofErr w:type="spellStart"/>
-      <w:r>
-        <w:t>Кей</w:t>
-      </w:r>
-      <w:proofErr w:type="spellEnd"/>
-      <w:r>
-        <w:t xml:space="preserve"> </w:t>
-      </w:r>
-      <w:proofErr w:type="spellStart"/>
-      <w:r>
-        <w:t>Эш</w:t>
-      </w:r>
-      <w:proofErr w:type="spellEnd"/>
-      <w:r>
-        <w:t>.</w:t>
-      </w:r>
-    </w:p>
-    <w:p>
-      <w:r>
-        <w:t xml:space="preserve">3. Серия изображений различных продуктов </w:t>
-      </w:r>
-      <w:proofErr w:type="spellStart"/>
-      <w:r>
-        <w:t>Mary</w:t>
-      </w:r>
-      <w:proofErr w:type="spellEnd"/>
-      <w:r>
-        <w:t xml:space="preserve"> </w:t>
-      </w:r>
-      <w:proofErr w:type="spellStart"/>
-      <w:r>
-        <w:t>Kay</w:t>
-      </w:r>
-      <w:proofErr w:type="spellEnd"/>
-      <w:r>
-        <w:t xml:space="preserve"> </w:t>
-      </w:r>
-      <w:proofErr w:type="spellStart"/>
-      <w:r>
-        <w:t>Cosmetics</w:t>
-      </w:r>
-      <w:proofErr w:type="spellEnd"/>
-      <w:r>
-        <w:t>.</w:t>
-      </w:r>
-    </w:p>
-    <w:p>
-      <w:r>
-        <w:t xml:space="preserve">4. Фотография Мэри </w:t>
-      </w:r>
-      <w:proofErr w:type="spellStart"/>
-      <w:r>
-        <w:t>Кей</w:t>
-      </w:r>
-      <w:proofErr w:type="spellEnd"/>
-      <w:r>
-        <w:t xml:space="preserve"> </w:t>
-      </w:r>
-      <w:proofErr w:type="spellStart"/>
-      <w:r>
-        <w:t>Эш</w:t>
-      </w:r>
-      <w:proofErr w:type="spellEnd"/>
-      <w:r>
-        <w:t xml:space="preserve"> в пожилом возрасте.</w:t>
-      </w:r>
-    </w:p>
-    <w:p>
-      <w:r>
-        <w:t xml:space="preserve">5. </w:t>
-      </w:r>
-      <w:proofErr w:type="spellStart"/>
-      <w:proofErr w:type="gramStart"/>
-      <w:r>
-        <w:t>Видео-фрагмент</w:t>
-      </w:r>
-      <w:proofErr w:type="spellEnd"/>
-      <w:proofErr w:type="gramEnd"/>
-      <w:r>
-        <w:t xml:space="preserve"> интервью с Мэри </w:t>
-      </w:r>
-      <w:proofErr w:type="spellStart"/>
-      <w:r>
-        <w:t>Кей</w:t>
-      </w:r>
-      <w:proofErr w:type="spellEnd"/>
-      <w:r>
-        <w:t xml:space="preserve"> </w:t>
-      </w:r>
-      <w:proofErr w:type="spellStart"/>
-      <w:r>
-        <w:t>Эш</w:t>
-      </w:r>
-      <w:proofErr w:type="spellEnd"/>
-      <w:r>
-        <w:t>.</w:t>
-      </w:r>
-    </w:p>
-    <w:p>
-      <w:r>
-        <w:t xml:space="preserve">6. Фотографии офисов и магазинов </w:t>
-      </w:r>
-      <w:proofErr w:type="spellStart"/>
-      <w:r>
-        <w:t>Mary</w:t>
-      </w:r>
-      <w:proofErr w:type="spellEnd"/>
-      <w:r>
-        <w:t xml:space="preserve"> </w:t>
-      </w:r>
-      <w:proofErr w:type="spellStart"/>
-      <w:r>
-        <w:t>Kay</w:t>
-      </w:r>
-      <w:proofErr w:type="spellEnd"/>
-      <w:r>
-        <w:t xml:space="preserve"> </w:t>
-      </w:r>
-      <w:proofErr w:type="spellStart"/>
-      <w:r>
-        <w:t>Cosmetics</w:t>
-      </w:r>
-      <w:proofErr w:type="spellEnd"/>
-      <w:r>
-        <w:t>.</w:t>
-      </w:r>
-    </w:p>
-    <w:p>
-      <w:r>
-        <w:t xml:space="preserve">7. </w:t>
-      </w:r>
-      <w:proofErr w:type="spellStart"/>
-      <w:proofErr w:type="gramStart"/>
-      <w:r>
-        <w:t>Видео-фрагменты</w:t>
-      </w:r>
-      <w:proofErr w:type="spellEnd"/>
-      <w:proofErr w:type="gramEnd"/>
-      <w:r>
-        <w:t xml:space="preserve"> работы консультантов </w:t>
-      </w:r>
-      <w:proofErr w:type="spellStart"/>
-      <w:r>
-        <w:t>Mary</w:t>
-      </w:r>
-      <w:proofErr w:type="spellEnd"/>
-      <w:r>
-        <w:t xml:space="preserve"> </w:t>
-      </w:r>
-      <w:proofErr w:type="spellStart"/>
-      <w:r>
-        <w:t>Kay</w:t>
-      </w:r>
-      <w:proofErr w:type="spellEnd"/>
-      <w:r>
-        <w:t xml:space="preserve"> </w:t>
-      </w:r>
-      <w:proofErr w:type="spellStart"/>
-      <w:r>
-        <w:t>Cosmetics</w:t>
-      </w:r>
-      <w:proofErr w:type="spellEnd"/>
-      <w:r>
-        <w:t>.</w:t>
-      </w:r>
-    </w:p>
-    <w:p>
-      <w:r>
-        <w:t xml:space="preserve">8. Изображения наград и признаний компании </w:t>
-      </w:r>
-      <w:proofErr w:type="spellStart"/>
-      <w:r>
-        <w:t>Mary</w:t>
-      </w:r>
-      <w:proofErr w:type="spellEnd"/>
-      <w:r>
-        <w:t xml:space="preserve"> </w:t>
-      </w:r>
-      <w:proofErr w:type="spellStart"/>
-      <w:r>
-        <w:t>Kay</w:t>
-      </w:r>
-      <w:proofErr w:type="spellEnd"/>
-      <w:r>
-        <w:t xml:space="preserve"> </w:t>
-      </w:r>
-      <w:proofErr w:type="spellStart"/>
-      <w:r>
-        <w:t>Cosmetics</w:t>
-      </w:r>
-      <w:proofErr w:type="spellEnd"/>
-      <w:r>
-        <w:t>.</w:t>
-      </w:r>
-    </w:p>
-    <w:p/>
-    <w:p>
-      <w:r>
-        <w:t xml:space="preserve"> *  * Дикторский текст *  *</w:t>
-      </w:r>
-      <w:proofErr w:type="gramStart"/>
-      <w:r>
-        <w:t xml:space="preserve"> :</w:t>
-      </w:r>
-      <w:proofErr w:type="gramEnd"/>
-    </w:p>
-    <w:p/>
-    <w:p>
-      <w:r>
-        <w:t xml:space="preserve">Мэри </w:t>
-      </w:r>
-      <w:proofErr w:type="spellStart"/>
-      <w:r>
-        <w:t>Кей</w:t>
-      </w:r>
-      <w:proofErr w:type="spellEnd"/>
-      <w:r>
-        <w:t xml:space="preserve"> </w:t>
-      </w:r>
-      <w:proofErr w:type="spellStart"/>
-      <w:r>
-        <w:t>Эш</w:t>
-      </w:r>
-      <w:proofErr w:type="spellEnd"/>
-      <w:r>
-        <w:t xml:space="preserve"> - американская </w:t>
-      </w:r>
-      <w:proofErr w:type="spellStart"/>
-      <w:r>
-        <w:t>бизнесвумен</w:t>
-      </w:r>
-      <w:proofErr w:type="spellEnd"/>
-      <w:r>
-        <w:t xml:space="preserve">, основательница косметической компании </w:t>
-      </w:r>
-      <w:proofErr w:type="spellStart"/>
-      <w:r>
-        <w:t>Mary</w:t>
-      </w:r>
-      <w:proofErr w:type="spellEnd"/>
-      <w:r>
-        <w:t xml:space="preserve"> </w:t>
-      </w:r>
-      <w:proofErr w:type="spellStart"/>
-      <w:r>
-        <w:t>Kay</w:t>
-      </w:r>
-      <w:proofErr w:type="spellEnd"/>
-      <w:r>
-        <w:t xml:space="preserve"> </w:t>
-      </w:r>
-      <w:proofErr w:type="spellStart"/>
-      <w:r>
-        <w:t>Cosmetics</w:t>
-      </w:r>
-      <w:proofErr w:type="spellEnd"/>
-      <w:r>
-        <w:t>. Она стала символом женского предпринимательства и вдохновила миллионы женщин по всему миру.</w:t>
-      </w:r>
-    </w:p>
-    <w:p/>
-    <w:p>
-      <w:r>
-        <w:t xml:space="preserve"> *  * Видео ряд *  *</w:t>
-      </w:r>
-      <w:proofErr w:type="gramStart"/>
-      <w:r>
-        <w:t xml:space="preserve"> :</w:t>
-      </w:r>
-      <w:proofErr w:type="gramEnd"/>
-    </w:p>
-    <w:p/>
-    <w:p>
-      <w:r>
-        <w:t xml:space="preserve">9. Изображение Мэри </w:t>
-      </w:r>
-      <w:proofErr w:type="spellStart"/>
-      <w:r>
-        <w:t>Кей</w:t>
-      </w:r>
-      <w:proofErr w:type="spellEnd"/>
-      <w:r>
-        <w:t xml:space="preserve"> </w:t>
-      </w:r>
-      <w:proofErr w:type="spellStart"/>
-      <w:r>
-        <w:t>Эш</w:t>
-      </w:r>
-      <w:proofErr w:type="spellEnd"/>
-      <w:r>
-        <w:t xml:space="preserve"> в процессе работы над первыми формулами косметики.</w:t>
-      </w:r>
-    </w:p>
-    <w:p>
-      <w:r>
-        <w:t xml:space="preserve">10. </w:t>
-      </w:r>
-      <w:proofErr w:type="spellStart"/>
-      <w:proofErr w:type="gramStart"/>
-      <w:r>
-        <w:t>Видео-фрагмент</w:t>
-      </w:r>
-      <w:proofErr w:type="spellEnd"/>
-      <w:proofErr w:type="gramEnd"/>
-      <w:r>
-        <w:t xml:space="preserve"> демонстрации работы первых продуктов </w:t>
-      </w:r>
-      <w:proofErr w:type="spellStart"/>
-      <w:r>
-        <w:t>Mary</w:t>
-      </w:r>
-      <w:proofErr w:type="spellEnd"/>
-      <w:r>
-        <w:t xml:space="preserve"> </w:t>
-      </w:r>
-      <w:proofErr w:type="spellStart"/>
-      <w:r>
-        <w:t>Kay</w:t>
-      </w:r>
-      <w:proofErr w:type="spellEnd"/>
-      <w:r>
-        <w:t xml:space="preserve"> </w:t>
-      </w:r>
-      <w:proofErr w:type="spellStart"/>
-      <w:r>
-        <w:t>Cosmetics</w:t>
-      </w:r>
-      <w:proofErr w:type="spellEnd"/>
-      <w:r>
-        <w:t>.</w:t>
-      </w:r>
-    </w:p>
-    <w:p>
-      <w:r>
-        <w:t xml:space="preserve">11. Фотография Мэри </w:t>
-      </w:r>
-      <w:proofErr w:type="spellStart"/>
-      <w:r>
-        <w:t>Кей</w:t>
-      </w:r>
-      <w:proofErr w:type="spellEnd"/>
-      <w:r>
-        <w:t xml:space="preserve"> </w:t>
-      </w:r>
-      <w:proofErr w:type="spellStart"/>
-      <w:r>
-        <w:t>Эш</w:t>
-      </w:r>
-      <w:proofErr w:type="spellEnd"/>
-      <w:r>
-        <w:t xml:space="preserve"> со своей семьей.</w:t>
-      </w:r>
-    </w:p>
-    <w:p>
-      <w:r>
-        <w:t xml:space="preserve">12. Изображение первых инвестиций в компанию </w:t>
-      </w:r>
-      <w:proofErr w:type="spellStart"/>
-      <w:r>
-        <w:t>Mary</w:t>
-      </w:r>
-      <w:proofErr w:type="spellEnd"/>
-      <w:r>
-        <w:t xml:space="preserve"> </w:t>
-      </w:r>
-      <w:proofErr w:type="spellStart"/>
-      <w:r>
-        <w:t>Kay</w:t>
-      </w:r>
-      <w:proofErr w:type="spellEnd"/>
-      <w:r>
-        <w:t xml:space="preserve"> </w:t>
-      </w:r>
-      <w:proofErr w:type="spellStart"/>
-      <w:r>
-        <w:t>Cosmetics</w:t>
-      </w:r>
-      <w:proofErr w:type="spellEnd"/>
-      <w:r>
-        <w:t>.</w:t>
-      </w:r>
-    </w:p>
-    <w:p>
-      <w:r>
-        <w:t xml:space="preserve">13. Фотография офиса </w:t>
-      </w:r>
-      <w:proofErr w:type="spellStart"/>
-      <w:r>
-        <w:t>Mary</w:t>
-      </w:r>
-      <w:proofErr w:type="spellEnd"/>
-      <w:r>
-        <w:t xml:space="preserve"> </w:t>
-      </w:r>
-      <w:proofErr w:type="spellStart"/>
-      <w:r>
-        <w:t>Kay</w:t>
-      </w:r>
-      <w:proofErr w:type="spellEnd"/>
-      <w:r>
-        <w:t xml:space="preserve"> </w:t>
-      </w:r>
-      <w:proofErr w:type="spellStart"/>
-      <w:r>
-        <w:t>Cosmetics</w:t>
-      </w:r>
-      <w:proofErr w:type="spellEnd"/>
-      <w:r>
-        <w:t xml:space="preserve"> в период его расширения.</w:t>
-      </w:r>
-    </w:p>
-    <w:p>
-      <w:r>
-        <w:t xml:space="preserve">14. </w:t>
-      </w:r>
-      <w:proofErr w:type="spellStart"/>
-      <w:proofErr w:type="gramStart"/>
-      <w:r>
-        <w:t>Видео-фрагмент</w:t>
-      </w:r>
-      <w:proofErr w:type="spellEnd"/>
-      <w:proofErr w:type="gramEnd"/>
-      <w:r>
-        <w:t xml:space="preserve"> работы консультантов </w:t>
-      </w:r>
-      <w:proofErr w:type="spellStart"/>
-      <w:r>
-        <w:t>Mary</w:t>
-      </w:r>
-      <w:proofErr w:type="spellEnd"/>
-      <w:r>
-        <w:t xml:space="preserve"> </w:t>
-      </w:r>
-      <w:proofErr w:type="spellStart"/>
-      <w:r>
-        <w:t>Kay</w:t>
-      </w:r>
-      <w:proofErr w:type="spellEnd"/>
-      <w:r>
-        <w:t xml:space="preserve"> </w:t>
-      </w:r>
-      <w:proofErr w:type="spellStart"/>
-      <w:r>
-        <w:t>Cosmetics</w:t>
-      </w:r>
-      <w:proofErr w:type="spellEnd"/>
-      <w:r>
-        <w:t>.</w:t>
-      </w:r>
-    </w:p>
-    <w:p>
-      <w:r>
-        <w:lastRenderedPageBreak/>
         <w:t xml:space="preserve">15. Изображение Мэри </w:t>
       </w:r>
       <w:proofErr w:type="spellStart"/>
@@ -1581,7 +1700,6 @@
     <w:p/>
     <w:p>
       <w:r>
-        <w:lastRenderedPageBreak/>
         <w:t xml:space="preserve">1. Изображение пылесоса </w:t>
       </w:r>
       <w:r>
@@ -1818,11 +1936,7 @@
       </w:r>
       <w:proofErr w:type="gramEnd"/>
       <w:r>
-        <w:t xml:space="preserve"> его истинное призвание пришло, когда он решил создать пылесос, который не требовал бы мешков для сбора пыли. После </w:t>
-      </w:r>
-      <w:r>
-        <w:lastRenderedPageBreak/>
-        <w:t xml:space="preserve">многих лет исследований и разработок, Дайсон представил свой первый пылесос в 1993 году. Этот продукт стал основой для создания успешной компании </w:t>
+        <w:t xml:space="preserve"> его истинное призвание пришло, когда он решил создать пылесос, который не требовал бы мешков для сбора пыли. После многих лет исследований и разработок, Дайсон представил свой первый пылесос в 1993 году. Этот продукт стал основой для создания успешной компании </w:t>
       </w:r>
       <w:r>
         <w:rPr>
@@ -1948,64 +2062,19 @@
     </w:p>
     <w:p/>
     <w:p>
-      <w:pPr>
-        <w:rPr>
-          <w:lang w:val="en-US"/>
-        </w:rPr>
-      </w:pPr>
-      <w:r>
-        <w:t xml:space="preserve"> </w:t>
+      <w:r>
+        <w:t xml:space="preserve"> </w:t>
+      </w:r>
+      <w:r>
+        <w:t>*  * Дикторский текст *  *</w:t>
       </w:r>
       <w:proofErr w:type="gramStart"/>
       <w:r>
-        <w:rPr>
-          <w:lang w:val="en-US"/>
-        </w:rPr>
-        <w:t>*  *</w:t>
+        <w:t xml:space="preserve"> :</w:t>
       </w:r>
       <w:proofErr w:type="gramEnd"/>
-      <w:r>
-        <w:rPr>
-          <w:lang w:val="en-US"/>
-        </w:rPr>
-        <w:t xml:space="preserve"> </w:t>
-      </w:r>
-      <w:proofErr w:type="spellStart"/>
-      <w:r>
-        <w:rPr>
-          <w:lang w:val="en-US"/>
-        </w:rPr>
-        <w:t>Дикторский</w:t>
-      </w:r>
-      <w:proofErr w:type="spellEnd"/>
-      <w:r>
-        <w:rPr>
-          <w:lang w:val="en-US"/>
-        </w:rPr>
-        <w:t xml:space="preserve"> </w:t>
-      </w:r>
-      <w:proofErr w:type="spellStart"/>
-      <w:r>
-        <w:rPr>
-          <w:lang w:val="en-US"/>
-        </w:rPr>
-        <w:t>текст</w:t>
-      </w:r>
-      <w:proofErr w:type="spellEnd"/>
-      <w:r>
-        <w:rPr>
-          <w:lang w:val="en-US"/>
-        </w:rPr>
-        <w:t xml:space="preserve"> *  * :</w:t>
-      </w:r>
-    </w:p>
-    <w:p>
-      <w:pPr>
-        <w:rPr>
-          <w:lang w:val="en-US"/>
-        </w:rPr>
-      </w:pPr>
-    </w:p>
+    </w:p>
+    <w:p/>
     <w:p>
       <w:r>
         <w:t xml:space="preserve">Сегодня компания </w:t>

</xml_diff>